<commit_message>
Created remaining pretty versions of trees
</commit_message>
<xml_diff>
--- a/Bachelor's thesis - Codebook.docx
+++ b/Bachelor's thesis - Codebook.docx
@@ -10,6 +10,7 @@
           <w:docPartUnique/>
         </w:docPartObj>
       </w:sdtPr>
+      <w:sdtEndPr/>
       <w:sdtContent>
         <w:p/>
         <w:tbl>
@@ -46,6 +47,7 @@
                 <w:dataBinding w:prefixMappings="xmlns:ns0='http://purl.org/dc/elements/1.1/' xmlns:ns1='http://schemas.openxmlformats.org/package/2006/metadata/core-properties' " w:xpath="/ns1:coreProperties[1]/ns0:title[1]" w:storeItemID="{6C3C8BC8-F283-45AE-878A-BAB7291924A1}"/>
                 <w:text/>
               </w:sdtPr>
+              <w:sdtEndPr/>
               <w:sdtContent>
                 <w:tc>
                   <w:tcPr>
@@ -129,6 +131,7 @@
                     <w:dataBinding w:prefixMappings="xmlns:ns0='http://schemas.openxmlformats.org/package/2006/metadata/core-properties' xmlns:ns1='http://purl.org/dc/elements/1.1/'" w:xpath="/ns0:coreProperties[1]/ns1:subject[1]" w:storeItemID="{6C3C8BC8-F283-45AE-878A-BAB7291924A1}"/>
                     <w:text/>
                   </w:sdtPr>
+                  <w:sdtEndPr/>
                   <w:sdtContent>
                     <w:r>
                       <w:rPr>
@@ -194,6 +197,7 @@
                     <w:dataBinding w:prefixMappings="xmlns:ns0='http://purl.org/dc/elements/1.1/' xmlns:ns1='http://schemas.openxmlformats.org/package/2006/metadata/core-properties' " w:xpath="/ns1:coreProperties[1]/ns0:creator[1]" w:storeItemID="{6C3C8BC8-F283-45AE-878A-BAB7291924A1}"/>
                     <w:text/>
                   </w:sdtPr>
+                  <w:sdtEndPr/>
                   <w:sdtContent>
                     <w:r>
                       <w:rPr>
@@ -322,6 +326,7 @@
                       <w:calendar w:val="gregorian"/>
                     </w:date>
                   </w:sdtPr>
+                  <w:sdtEndPr/>
                   <w:sdtContent>
                     <w:r>
                       <w:rPr>
@@ -6854,6 +6859,7 @@
         <w:dataBinding w:prefixMappings="xmlns:ns0='http://purl.org/dc/elements/1.1/' xmlns:ns1='http://schemas.openxmlformats.org/package/2006/metadata/core-properties' " w:xpath="/ns1:coreProperties[1]/ns0:title[1]" w:storeItemID="{6C3C8BC8-F283-45AE-878A-BAB7291924A1}"/>
         <w:text/>
       </w:sdtPr>
+      <w:sdtEndPr/>
       <w:sdtContent>
         <w:r>
           <w:rPr>
@@ -13857,6 +13863,7 @@
     <w:rsid w:val="001036ED"/>
     <w:rsid w:val="001D2734"/>
     <w:rsid w:val="002979C4"/>
+    <w:rsid w:val="00420251"/>
     <w:rsid w:val="00695A2B"/>
     <w:rsid w:val="008858B2"/>
     <w:rsid w:val="008E7D5C"/>
@@ -14662,7 +14669,7 @@
 </file>
 
 <file path=customXml/itemProps2.xml><?xml version="1.0" encoding="utf-8"?>
-<ds:datastoreItem xmlns:ds="http://schemas.openxmlformats.org/officeDocument/2006/customXml" ds:itemID="{F2CE0F41-3033-4052-8527-52432C69CD98}">
+<ds:datastoreItem xmlns:ds="http://schemas.openxmlformats.org/officeDocument/2006/customXml" ds:itemID="{96E3EE80-2BDE-45AA-8911-572D3BCED123}">
   <ds:schemaRefs>
     <ds:schemaRef ds:uri="http://schemas.openxmlformats.org/officeDocument/2006/bibliography"/>
   </ds:schemaRefs>

</xml_diff>

<commit_message>
Creating the figure versions of the prettified graphs
</commit_message>
<xml_diff>
--- a/Bachelor's thesis - Codebook.docx
+++ b/Bachelor's thesis - Codebook.docx
@@ -10,7 +10,6 @@
           <w:docPartUnique/>
         </w:docPartObj>
       </w:sdtPr>
-      <w:sdtEndPr/>
       <w:sdtContent>
         <w:p/>
         <w:tbl>
@@ -47,7 +46,6 @@
                 <w:dataBinding w:prefixMappings="xmlns:ns0='http://purl.org/dc/elements/1.1/' xmlns:ns1='http://schemas.openxmlformats.org/package/2006/metadata/core-properties' " w:xpath="/ns1:coreProperties[1]/ns0:title[1]" w:storeItemID="{6C3C8BC8-F283-45AE-878A-BAB7291924A1}"/>
                 <w:text/>
               </w:sdtPr>
-              <w:sdtEndPr/>
               <w:sdtContent>
                 <w:tc>
                   <w:tcPr>
@@ -131,7 +129,6 @@
                     <w:dataBinding w:prefixMappings="xmlns:ns0='http://schemas.openxmlformats.org/package/2006/metadata/core-properties' xmlns:ns1='http://purl.org/dc/elements/1.1/'" w:xpath="/ns0:coreProperties[1]/ns1:subject[1]" w:storeItemID="{6C3C8BC8-F283-45AE-878A-BAB7291924A1}"/>
                     <w:text/>
                   </w:sdtPr>
-                  <w:sdtEndPr/>
                   <w:sdtContent>
                     <w:r>
                       <w:rPr>
@@ -197,7 +194,6 @@
                     <w:dataBinding w:prefixMappings="xmlns:ns0='http://purl.org/dc/elements/1.1/' xmlns:ns1='http://schemas.openxmlformats.org/package/2006/metadata/core-properties' " w:xpath="/ns1:coreProperties[1]/ns0:creator[1]" w:storeItemID="{6C3C8BC8-F283-45AE-878A-BAB7291924A1}"/>
                     <w:text/>
                   </w:sdtPr>
-                  <w:sdtEndPr/>
                   <w:sdtContent>
                     <w:r>
                       <w:rPr>
@@ -245,6 +241,14 @@
                     <w:color w:val="auto"/>
                   </w:rPr>
                 </w:pPr>
+                <w:r>
+                  <w:rPr>
+                    <w:color w:val="auto"/>
+                  </w:rPr>
+                  <w:t xml:space="preserve">UCF </w:t>
+                </w:r>
+                <w:bookmarkStart w:id="0" w:name="_GoBack"/>
+                <w:bookmarkEnd w:id="0"/>
                 <w:r>
                   <w:rPr>
                     <w:color w:val="auto"/>
@@ -326,7 +330,6 @@
                       <w:calendar w:val="gregorian"/>
                     </w:date>
                   </w:sdtPr>
-                  <w:sdtEndPr/>
                   <w:sdtContent>
                     <w:r>
                       <w:rPr>
@@ -396,18 +399,812 @@
       <w:pPr>
         <w:pStyle w:val="Heading1"/>
       </w:pPr>
+      <w:bookmarkStart w:id="1" w:name="_Toc45185580"/>
       <w:r>
         <w:lastRenderedPageBreak/>
         <w:t>Codebook</w:t>
       </w:r>
+      <w:bookmarkEnd w:id="1"/>
+    </w:p>
+    <w:sdt>
+      <w:sdtPr>
+        <w:id w:val="-1565096028"/>
+        <w:docPartObj>
+          <w:docPartGallery w:val="Table of Contents"/>
+          <w:docPartUnique/>
+        </w:docPartObj>
+      </w:sdtPr>
+      <w:sdtEndPr>
+        <w:rPr>
+          <w:bCs/>
+          <w:noProof/>
+        </w:rPr>
+      </w:sdtEndPr>
+      <w:sdtContent>
+        <w:p>
+          <w:pPr>
+            <w:pStyle w:val="Heading2"/>
+            <w:rPr>
+              <w:rStyle w:val="Heading2Char"/>
+              <w:b/>
+            </w:rPr>
+          </w:pPr>
+          <w:r>
+            <w:rPr>
+              <w:rStyle w:val="Heading2Char"/>
+              <w:b/>
+            </w:rPr>
+            <w:t>Table of Contents</w:t>
+          </w:r>
+        </w:p>
+        <w:p>
+          <w:pPr>
+            <w:pStyle w:val="TOC1"/>
+            <w:tabs>
+              <w:tab w:val="right" w:leader="dot" w:pos="9062"/>
+            </w:tabs>
+            <w:rPr>
+              <w:rFonts w:asciiTheme="minorHAnsi" w:eastAsiaTheme="minorEastAsia" w:hAnsiTheme="minorHAnsi" w:cstheme="minorBidi"/>
+              <w:noProof/>
+              <w:color w:val="auto"/>
+              <w:sz w:val="22"/>
+              <w:szCs w:val="22"/>
+              <w:lang w:eastAsia="en-US"/>
+            </w:rPr>
+          </w:pPr>
+          <w:r>
+            <w:fldChar w:fldCharType="begin"/>
+          </w:r>
+          <w:r>
+            <w:instrText xml:space="preserve"> TOC \o "1-2" \h \z \u </w:instrText>
+          </w:r>
+          <w:r>
+            <w:fldChar w:fldCharType="separate"/>
+          </w:r>
+          <w:hyperlink w:anchor="_Toc45185580" w:history="1">
+            <w:r>
+              <w:rPr>
+                <w:rStyle w:val="Hyperlink"/>
+                <w:noProof/>
+              </w:rPr>
+              <w:t>Codebook</w:t>
+            </w:r>
+            <w:r>
+              <w:rPr>
+                <w:noProof/>
+                <w:webHidden/>
+              </w:rPr>
+              <w:tab/>
+            </w:r>
+            <w:r>
+              <w:rPr>
+                <w:noProof/>
+                <w:webHidden/>
+              </w:rPr>
+              <w:fldChar w:fldCharType="begin"/>
+            </w:r>
+            <w:r>
+              <w:rPr>
+                <w:noProof/>
+                <w:webHidden/>
+              </w:rPr>
+              <w:instrText xml:space="preserve"> PAGEREF _Toc45185580 \h </w:instrText>
+            </w:r>
+            <w:r>
+              <w:rPr>
+                <w:noProof/>
+                <w:webHidden/>
+              </w:rPr>
+            </w:r>
+            <w:r>
+              <w:rPr>
+                <w:noProof/>
+                <w:webHidden/>
+              </w:rPr>
+              <w:fldChar w:fldCharType="separate"/>
+            </w:r>
+            <w:r>
+              <w:rPr>
+                <w:noProof/>
+                <w:webHidden/>
+              </w:rPr>
+              <w:t>1</w:t>
+            </w:r>
+            <w:r>
+              <w:rPr>
+                <w:noProof/>
+                <w:webHidden/>
+              </w:rPr>
+              <w:fldChar w:fldCharType="end"/>
+            </w:r>
+          </w:hyperlink>
+        </w:p>
+        <w:p>
+          <w:pPr>
+            <w:pStyle w:val="TOC2"/>
+            <w:tabs>
+              <w:tab w:val="right" w:leader="dot" w:pos="9062"/>
+            </w:tabs>
+            <w:rPr>
+              <w:rFonts w:asciiTheme="minorHAnsi" w:eastAsiaTheme="minorEastAsia" w:hAnsiTheme="minorHAnsi" w:cstheme="minorBidi"/>
+              <w:noProof/>
+              <w:color w:val="auto"/>
+              <w:sz w:val="22"/>
+              <w:szCs w:val="22"/>
+              <w:lang w:eastAsia="en-US"/>
+            </w:rPr>
+          </w:pPr>
+          <w:hyperlink w:anchor="_Toc45185581" w:history="1">
+            <w:r>
+              <w:rPr>
+                <w:rStyle w:val="Hyperlink"/>
+                <w:noProof/>
+              </w:rPr>
+              <w:t>General Coding Remarks</w:t>
+            </w:r>
+            <w:r>
+              <w:rPr>
+                <w:noProof/>
+                <w:webHidden/>
+              </w:rPr>
+              <w:tab/>
+            </w:r>
+            <w:r>
+              <w:rPr>
+                <w:noProof/>
+                <w:webHidden/>
+              </w:rPr>
+              <w:fldChar w:fldCharType="begin"/>
+            </w:r>
+            <w:r>
+              <w:rPr>
+                <w:noProof/>
+                <w:webHidden/>
+              </w:rPr>
+              <w:instrText xml:space="preserve"> PAGEREF _Toc45185581 \h </w:instrText>
+            </w:r>
+            <w:r>
+              <w:rPr>
+                <w:noProof/>
+                <w:webHidden/>
+              </w:rPr>
+            </w:r>
+            <w:r>
+              <w:rPr>
+                <w:noProof/>
+                <w:webHidden/>
+              </w:rPr>
+              <w:fldChar w:fldCharType="separate"/>
+            </w:r>
+            <w:r>
+              <w:rPr>
+                <w:noProof/>
+                <w:webHidden/>
+              </w:rPr>
+              <w:t>1</w:t>
+            </w:r>
+            <w:r>
+              <w:rPr>
+                <w:noProof/>
+                <w:webHidden/>
+              </w:rPr>
+              <w:fldChar w:fldCharType="end"/>
+            </w:r>
+          </w:hyperlink>
+        </w:p>
+        <w:p>
+          <w:pPr>
+            <w:pStyle w:val="TOC2"/>
+            <w:tabs>
+              <w:tab w:val="right" w:leader="dot" w:pos="9062"/>
+            </w:tabs>
+            <w:rPr>
+              <w:rFonts w:asciiTheme="minorHAnsi" w:eastAsiaTheme="minorEastAsia" w:hAnsiTheme="minorHAnsi" w:cstheme="minorBidi"/>
+              <w:noProof/>
+              <w:color w:val="auto"/>
+              <w:sz w:val="22"/>
+              <w:szCs w:val="22"/>
+              <w:lang w:eastAsia="en-US"/>
+            </w:rPr>
+          </w:pPr>
+          <w:hyperlink w:anchor="_Toc45185582" w:history="1">
+            <w:r>
+              <w:rPr>
+                <w:rStyle w:val="Hyperlink"/>
+                <w:noProof/>
+              </w:rPr>
+              <w:t>Reading the Codebook</w:t>
+            </w:r>
+            <w:r>
+              <w:rPr>
+                <w:noProof/>
+                <w:webHidden/>
+              </w:rPr>
+              <w:tab/>
+            </w:r>
+            <w:r>
+              <w:rPr>
+                <w:noProof/>
+                <w:webHidden/>
+              </w:rPr>
+              <w:fldChar w:fldCharType="begin"/>
+            </w:r>
+            <w:r>
+              <w:rPr>
+                <w:noProof/>
+                <w:webHidden/>
+              </w:rPr>
+              <w:instrText xml:space="preserve"> PAGEREF _Toc45185582 \h </w:instrText>
+            </w:r>
+            <w:r>
+              <w:rPr>
+                <w:noProof/>
+                <w:webHidden/>
+              </w:rPr>
+            </w:r>
+            <w:r>
+              <w:rPr>
+                <w:noProof/>
+                <w:webHidden/>
+              </w:rPr>
+              <w:fldChar w:fldCharType="separate"/>
+            </w:r>
+            <w:r>
+              <w:rPr>
+                <w:noProof/>
+                <w:webHidden/>
+              </w:rPr>
+              <w:t>2</w:t>
+            </w:r>
+            <w:r>
+              <w:rPr>
+                <w:noProof/>
+                <w:webHidden/>
+              </w:rPr>
+              <w:fldChar w:fldCharType="end"/>
+            </w:r>
+          </w:hyperlink>
+        </w:p>
+        <w:p>
+          <w:pPr>
+            <w:pStyle w:val="TOC2"/>
+            <w:tabs>
+              <w:tab w:val="right" w:leader="dot" w:pos="9062"/>
+            </w:tabs>
+            <w:rPr>
+              <w:rFonts w:asciiTheme="minorHAnsi" w:eastAsiaTheme="minorEastAsia" w:hAnsiTheme="minorHAnsi" w:cstheme="minorBidi"/>
+              <w:noProof/>
+              <w:color w:val="auto"/>
+              <w:sz w:val="22"/>
+              <w:szCs w:val="22"/>
+              <w:lang w:eastAsia="en-US"/>
+            </w:rPr>
+          </w:pPr>
+          <w:hyperlink w:anchor="_Toc45185583" w:history="1">
+            <w:r>
+              <w:rPr>
+                <w:rStyle w:val="Hyperlink"/>
+                <w:noProof/>
+              </w:rPr>
+              <w:t>1. Basic Case Information</w:t>
+            </w:r>
+            <w:r>
+              <w:rPr>
+                <w:noProof/>
+                <w:webHidden/>
+              </w:rPr>
+              <w:tab/>
+            </w:r>
+            <w:r>
+              <w:rPr>
+                <w:noProof/>
+                <w:webHidden/>
+              </w:rPr>
+              <w:fldChar w:fldCharType="begin"/>
+            </w:r>
+            <w:r>
+              <w:rPr>
+                <w:noProof/>
+                <w:webHidden/>
+              </w:rPr>
+              <w:instrText xml:space="preserve"> PAGEREF _Toc45185583 \h </w:instrText>
+            </w:r>
+            <w:r>
+              <w:rPr>
+                <w:noProof/>
+                <w:webHidden/>
+              </w:rPr>
+            </w:r>
+            <w:r>
+              <w:rPr>
+                <w:noProof/>
+                <w:webHidden/>
+              </w:rPr>
+              <w:fldChar w:fldCharType="separate"/>
+            </w:r>
+            <w:r>
+              <w:rPr>
+                <w:noProof/>
+                <w:webHidden/>
+              </w:rPr>
+              <w:t>2</w:t>
+            </w:r>
+            <w:r>
+              <w:rPr>
+                <w:noProof/>
+                <w:webHidden/>
+              </w:rPr>
+              <w:fldChar w:fldCharType="end"/>
+            </w:r>
+          </w:hyperlink>
+        </w:p>
+        <w:p>
+          <w:pPr>
+            <w:pStyle w:val="TOC2"/>
+            <w:tabs>
+              <w:tab w:val="right" w:leader="dot" w:pos="9062"/>
+            </w:tabs>
+            <w:rPr>
+              <w:rFonts w:asciiTheme="minorHAnsi" w:eastAsiaTheme="minorEastAsia" w:hAnsiTheme="minorHAnsi" w:cstheme="minorBidi"/>
+              <w:noProof/>
+              <w:color w:val="auto"/>
+              <w:sz w:val="22"/>
+              <w:szCs w:val="22"/>
+              <w:lang w:eastAsia="en-US"/>
+            </w:rPr>
+          </w:pPr>
+          <w:hyperlink w:anchor="_Toc45185584" w:history="1">
+            <w:r>
+              <w:rPr>
+                <w:rStyle w:val="Hyperlink"/>
+                <w:noProof/>
+              </w:rPr>
+              <w:t>2. The Court’s Specific Holding</w:t>
+            </w:r>
+            <w:r>
+              <w:rPr>
+                <w:noProof/>
+                <w:webHidden/>
+              </w:rPr>
+              <w:tab/>
+            </w:r>
+            <w:r>
+              <w:rPr>
+                <w:noProof/>
+                <w:webHidden/>
+              </w:rPr>
+              <w:fldChar w:fldCharType="begin"/>
+            </w:r>
+            <w:r>
+              <w:rPr>
+                <w:noProof/>
+                <w:webHidden/>
+              </w:rPr>
+              <w:instrText xml:space="preserve"> PAGEREF _Toc45185584 \h </w:instrText>
+            </w:r>
+            <w:r>
+              <w:rPr>
+                <w:noProof/>
+                <w:webHidden/>
+              </w:rPr>
+            </w:r>
+            <w:r>
+              <w:rPr>
+                <w:noProof/>
+                <w:webHidden/>
+              </w:rPr>
+              <w:fldChar w:fldCharType="separate"/>
+            </w:r>
+            <w:r>
+              <w:rPr>
+                <w:noProof/>
+                <w:webHidden/>
+              </w:rPr>
+              <w:t>3</w:t>
+            </w:r>
+            <w:r>
+              <w:rPr>
+                <w:noProof/>
+                <w:webHidden/>
+              </w:rPr>
+              <w:fldChar w:fldCharType="end"/>
+            </w:r>
+          </w:hyperlink>
+        </w:p>
+        <w:p>
+          <w:pPr>
+            <w:pStyle w:val="TOC2"/>
+            <w:tabs>
+              <w:tab w:val="right" w:leader="dot" w:pos="9062"/>
+            </w:tabs>
+            <w:rPr>
+              <w:rFonts w:asciiTheme="minorHAnsi" w:eastAsiaTheme="minorEastAsia" w:hAnsiTheme="minorHAnsi" w:cstheme="minorBidi"/>
+              <w:noProof/>
+              <w:color w:val="auto"/>
+              <w:sz w:val="22"/>
+              <w:szCs w:val="22"/>
+              <w:lang w:eastAsia="en-US"/>
+            </w:rPr>
+          </w:pPr>
+          <w:hyperlink w:anchor="_Toc45185585" w:history="1">
+            <w:r>
+              <w:rPr>
+                <w:rStyle w:val="Hyperlink"/>
+                <w:noProof/>
+              </w:rPr>
+              <w:t>3. Court’s Approach to the Assessment</w:t>
+            </w:r>
+            <w:r>
+              <w:rPr>
+                <w:noProof/>
+                <w:webHidden/>
+              </w:rPr>
+              <w:tab/>
+            </w:r>
+            <w:r>
+              <w:rPr>
+                <w:noProof/>
+                <w:webHidden/>
+              </w:rPr>
+              <w:fldChar w:fldCharType="begin"/>
+            </w:r>
+            <w:r>
+              <w:rPr>
+                <w:noProof/>
+                <w:webHidden/>
+              </w:rPr>
+              <w:instrText xml:space="preserve"> PAGEREF _Toc45185585 \h </w:instrText>
+            </w:r>
+            <w:r>
+              <w:rPr>
+                <w:noProof/>
+                <w:webHidden/>
+              </w:rPr>
+            </w:r>
+            <w:r>
+              <w:rPr>
+                <w:noProof/>
+                <w:webHidden/>
+              </w:rPr>
+              <w:fldChar w:fldCharType="separate"/>
+            </w:r>
+            <w:r>
+              <w:rPr>
+                <w:noProof/>
+                <w:webHidden/>
+              </w:rPr>
+              <w:t>4</w:t>
+            </w:r>
+            <w:r>
+              <w:rPr>
+                <w:noProof/>
+                <w:webHidden/>
+              </w:rPr>
+              <w:fldChar w:fldCharType="end"/>
+            </w:r>
+          </w:hyperlink>
+        </w:p>
+        <w:p>
+          <w:pPr>
+            <w:pStyle w:val="TOC2"/>
+            <w:tabs>
+              <w:tab w:val="right" w:leader="dot" w:pos="9062"/>
+            </w:tabs>
+            <w:rPr>
+              <w:rFonts w:asciiTheme="minorHAnsi" w:eastAsiaTheme="minorEastAsia" w:hAnsiTheme="minorHAnsi" w:cstheme="minorBidi"/>
+              <w:noProof/>
+              <w:color w:val="auto"/>
+              <w:sz w:val="22"/>
+              <w:szCs w:val="22"/>
+              <w:lang w:eastAsia="en-US"/>
+            </w:rPr>
+          </w:pPr>
+          <w:hyperlink w:anchor="_Toc45185586" w:history="1">
+            <w:r>
+              <w:rPr>
+                <w:rStyle w:val="Hyperlink"/>
+                <w:noProof/>
+              </w:rPr>
+              <w:t>4. Permitted Exceptions to Article 2</w:t>
+            </w:r>
+            <w:r>
+              <w:rPr>
+                <w:noProof/>
+                <w:webHidden/>
+              </w:rPr>
+              <w:tab/>
+            </w:r>
+            <w:r>
+              <w:rPr>
+                <w:noProof/>
+                <w:webHidden/>
+              </w:rPr>
+              <w:fldChar w:fldCharType="begin"/>
+            </w:r>
+            <w:r>
+              <w:rPr>
+                <w:noProof/>
+                <w:webHidden/>
+              </w:rPr>
+              <w:instrText xml:space="preserve"> PAGEREF _Toc45185586 \h </w:instrText>
+            </w:r>
+            <w:r>
+              <w:rPr>
+                <w:noProof/>
+                <w:webHidden/>
+              </w:rPr>
+            </w:r>
+            <w:r>
+              <w:rPr>
+                <w:noProof/>
+                <w:webHidden/>
+              </w:rPr>
+              <w:fldChar w:fldCharType="separate"/>
+            </w:r>
+            <w:r>
+              <w:rPr>
+                <w:noProof/>
+                <w:webHidden/>
+              </w:rPr>
+              <w:t>7</w:t>
+            </w:r>
+            <w:r>
+              <w:rPr>
+                <w:noProof/>
+                <w:webHidden/>
+              </w:rPr>
+              <w:fldChar w:fldCharType="end"/>
+            </w:r>
+          </w:hyperlink>
+        </w:p>
+        <w:p>
+          <w:pPr>
+            <w:pStyle w:val="TOC2"/>
+            <w:tabs>
+              <w:tab w:val="right" w:leader="dot" w:pos="9062"/>
+            </w:tabs>
+            <w:rPr>
+              <w:rFonts w:asciiTheme="minorHAnsi" w:eastAsiaTheme="minorEastAsia" w:hAnsiTheme="minorHAnsi" w:cstheme="minorBidi"/>
+              <w:noProof/>
+              <w:color w:val="auto"/>
+              <w:sz w:val="22"/>
+              <w:szCs w:val="22"/>
+              <w:lang w:eastAsia="en-US"/>
+            </w:rPr>
+          </w:pPr>
+          <w:hyperlink w:anchor="_Toc45185587" w:history="1">
+            <w:r>
+              <w:rPr>
+                <w:rStyle w:val="Hyperlink"/>
+                <w:noProof/>
+              </w:rPr>
+              <w:t>5. State Agent Use of Lethal Force</w:t>
+            </w:r>
+            <w:r>
+              <w:rPr>
+                <w:noProof/>
+                <w:webHidden/>
+              </w:rPr>
+              <w:tab/>
+            </w:r>
+            <w:r>
+              <w:rPr>
+                <w:noProof/>
+                <w:webHidden/>
+              </w:rPr>
+              <w:fldChar w:fldCharType="begin"/>
+            </w:r>
+            <w:r>
+              <w:rPr>
+                <w:noProof/>
+                <w:webHidden/>
+              </w:rPr>
+              <w:instrText xml:space="preserve"> PAGEREF _Toc45185587 \h </w:instrText>
+            </w:r>
+            <w:r>
+              <w:rPr>
+                <w:noProof/>
+                <w:webHidden/>
+              </w:rPr>
+            </w:r>
+            <w:r>
+              <w:rPr>
+                <w:noProof/>
+                <w:webHidden/>
+              </w:rPr>
+              <w:fldChar w:fldCharType="separate"/>
+            </w:r>
+            <w:r>
+              <w:rPr>
+                <w:noProof/>
+                <w:webHidden/>
+              </w:rPr>
+              <w:t>12</w:t>
+            </w:r>
+            <w:r>
+              <w:rPr>
+                <w:noProof/>
+                <w:webHidden/>
+              </w:rPr>
+              <w:fldChar w:fldCharType="end"/>
+            </w:r>
+          </w:hyperlink>
+        </w:p>
+        <w:p>
+          <w:pPr>
+            <w:pStyle w:val="TOC2"/>
+            <w:tabs>
+              <w:tab w:val="right" w:leader="dot" w:pos="9062"/>
+            </w:tabs>
+            <w:rPr>
+              <w:rFonts w:asciiTheme="minorHAnsi" w:eastAsiaTheme="minorEastAsia" w:hAnsiTheme="minorHAnsi" w:cstheme="minorBidi"/>
+              <w:noProof/>
+              <w:color w:val="auto"/>
+              <w:sz w:val="22"/>
+              <w:szCs w:val="22"/>
+              <w:lang w:eastAsia="en-US"/>
+            </w:rPr>
+          </w:pPr>
+          <w:hyperlink w:anchor="_Toc45185588" w:history="1">
+            <w:r>
+              <w:rPr>
+                <w:rStyle w:val="Hyperlink"/>
+                <w:noProof/>
+              </w:rPr>
+              <w:t>6. Planning and Conduct of the Operation</w:t>
+            </w:r>
+            <w:r>
+              <w:rPr>
+                <w:noProof/>
+                <w:webHidden/>
+              </w:rPr>
+              <w:tab/>
+            </w:r>
+            <w:r>
+              <w:rPr>
+                <w:noProof/>
+                <w:webHidden/>
+              </w:rPr>
+              <w:fldChar w:fldCharType="begin"/>
+            </w:r>
+            <w:r>
+              <w:rPr>
+                <w:noProof/>
+                <w:webHidden/>
+              </w:rPr>
+              <w:instrText xml:space="preserve"> PAGEREF _Toc45185588 \h </w:instrText>
+            </w:r>
+            <w:r>
+              <w:rPr>
+                <w:noProof/>
+                <w:webHidden/>
+              </w:rPr>
+            </w:r>
+            <w:r>
+              <w:rPr>
+                <w:noProof/>
+                <w:webHidden/>
+              </w:rPr>
+              <w:fldChar w:fldCharType="separate"/>
+            </w:r>
+            <w:r>
+              <w:rPr>
+                <w:noProof/>
+                <w:webHidden/>
+              </w:rPr>
+              <w:t>14</w:t>
+            </w:r>
+            <w:r>
+              <w:rPr>
+                <w:noProof/>
+                <w:webHidden/>
+              </w:rPr>
+              <w:fldChar w:fldCharType="end"/>
+            </w:r>
+          </w:hyperlink>
+        </w:p>
+        <w:p>
+          <w:pPr>
+            <w:pStyle w:val="TOC2"/>
+            <w:tabs>
+              <w:tab w:val="right" w:leader="dot" w:pos="9062"/>
+            </w:tabs>
+            <w:rPr>
+              <w:rFonts w:asciiTheme="minorHAnsi" w:eastAsiaTheme="minorEastAsia" w:hAnsiTheme="minorHAnsi" w:cstheme="minorBidi"/>
+              <w:noProof/>
+              <w:color w:val="auto"/>
+              <w:sz w:val="22"/>
+              <w:szCs w:val="22"/>
+              <w:lang w:eastAsia="en-US"/>
+            </w:rPr>
+          </w:pPr>
+          <w:hyperlink w:anchor="_Toc45185589" w:history="1">
+            <w:r>
+              <w:rPr>
+                <w:rStyle w:val="Hyperlink"/>
+                <w:noProof/>
+              </w:rPr>
+              <w:t>7. Legal and Administrative Framework</w:t>
+            </w:r>
+            <w:r>
+              <w:rPr>
+                <w:noProof/>
+                <w:webHidden/>
+              </w:rPr>
+              <w:tab/>
+            </w:r>
+            <w:r>
+              <w:rPr>
+                <w:noProof/>
+                <w:webHidden/>
+              </w:rPr>
+              <w:fldChar w:fldCharType="begin"/>
+            </w:r>
+            <w:r>
+              <w:rPr>
+                <w:noProof/>
+                <w:webHidden/>
+              </w:rPr>
+              <w:instrText xml:space="preserve"> PAGEREF _Toc45185589 \h </w:instrText>
+            </w:r>
+            <w:r>
+              <w:rPr>
+                <w:noProof/>
+                <w:webHidden/>
+              </w:rPr>
+            </w:r>
+            <w:r>
+              <w:rPr>
+                <w:noProof/>
+                <w:webHidden/>
+              </w:rPr>
+              <w:fldChar w:fldCharType="separate"/>
+            </w:r>
+            <w:r>
+              <w:rPr>
+                <w:noProof/>
+                <w:webHidden/>
+              </w:rPr>
+              <w:t>18</w:t>
+            </w:r>
+            <w:r>
+              <w:rPr>
+                <w:noProof/>
+                <w:webHidden/>
+              </w:rPr>
+              <w:fldChar w:fldCharType="end"/>
+            </w:r>
+          </w:hyperlink>
+        </w:p>
+        <w:p>
+          <w:r>
+            <w:fldChar w:fldCharType="end"/>
+          </w:r>
+        </w:p>
+      </w:sdtContent>
+    </w:sdt>
+    <w:p>
+      <w:pPr>
+        <w:spacing w:after="160" w:line="259" w:lineRule="auto"/>
+        <w:jc w:val="left"/>
+        <w:rPr>
+          <w:b/>
+        </w:rPr>
+      </w:pPr>
+      <w:bookmarkStart w:id="2" w:name="_Toc45185581"/>
+      <w:r>
+        <w:br w:type="page"/>
+      </w:r>
     </w:p>
     <w:p>
       <w:pPr>
         <w:pStyle w:val="Heading2"/>
       </w:pPr>
       <w:r>
+        <w:lastRenderedPageBreak/>
         <w:t>General Coding Remarks</w:t>
       </w:r>
+      <w:bookmarkEnd w:id="2"/>
     </w:p>
     <w:p>
       <w:pPr>
@@ -506,9 +1303,11 @@
       <w:pPr>
         <w:pStyle w:val="Heading2"/>
       </w:pPr>
+      <w:bookmarkStart w:id="3" w:name="_Toc45185582"/>
       <w:r>
         <w:t>Reading the Codebook</w:t>
       </w:r>
+      <w:bookmarkEnd w:id="3"/>
     </w:p>
     <w:p>
       <w:pPr>
@@ -580,16 +1379,18 @@
       <w:pPr>
         <w:spacing w:after="160" w:line="259" w:lineRule="auto"/>
         <w:jc w:val="left"/>
-        <w:rPr>
-          <w:b/>
-        </w:rPr>
-      </w:pPr>
+      </w:pPr>
+      <w:r>
+        <w:br w:type="page"/>
+      </w:r>
     </w:p>
     <w:p>
       <w:pPr>
         <w:pStyle w:val="Heading2"/>
       </w:pPr>
-      <w:r>
+      <w:bookmarkStart w:id="4" w:name="_Toc45185583"/>
+      <w:r>
+        <w:lastRenderedPageBreak/>
         <w:t xml:space="preserve">1. </w:t>
       </w:r>
       <w:r>
@@ -598,6 +1399,7 @@
       <w:r>
         <w:t xml:space="preserve"> Information</w:t>
       </w:r>
+      <w:bookmarkEnd w:id="4"/>
     </w:p>
     <w:p>
       <w:pPr>
@@ -607,7 +1409,6 @@
         <w:rPr>
           <w:iCs/>
         </w:rPr>
-        <w:lastRenderedPageBreak/>
         <w:t>Q1</w:t>
       </w:r>
       <w:r>
@@ -898,12 +1699,14 @@
       <w:pPr>
         <w:pStyle w:val="Heading2"/>
       </w:pPr>
+      <w:bookmarkStart w:id="5" w:name="_Toc45185584"/>
       <w:r>
         <w:t xml:space="preserve">2. </w:t>
       </w:r>
       <w:r>
         <w:t>The Court’s Specific Holding</w:t>
       </w:r>
+      <w:bookmarkEnd w:id="5"/>
     </w:p>
     <w:p>
       <w:pPr>
@@ -1291,7 +2094,7 @@
       <w:r>
         <w:t xml:space="preserve"> </w:t>
       </w:r>
-      <w:commentRangeStart w:id="0"/>
+      <w:commentRangeStart w:id="6"/>
       <w:r>
         <w:t>T</w:t>
       </w:r>
@@ -1316,12 +2119,12 @@
       <w:r>
         <w:t xml:space="preserve">cases where the legal principles of an obligation are mentioned without applying them. </w:t>
       </w:r>
-      <w:commentRangeEnd w:id="0"/>
+      <w:commentRangeEnd w:id="6"/>
       <w:r>
         <w:rPr>
           <w:rStyle w:val="CommentReference"/>
         </w:rPr>
-        <w:commentReference w:id="0"/>
+        <w:commentReference w:id="6"/>
       </w:r>
       <w:r>
         <w:t xml:space="preserve">For the decision tree, this coding schemed was simplified to 1 (violation of this obligation, i.e. the old 2) and 0 (no violation, i.e. the old 0, 1, and -88). </w:t>
@@ -1332,6 +2135,7 @@
       <w:pPr>
         <w:pStyle w:val="Heading2"/>
       </w:pPr>
+      <w:bookmarkStart w:id="7" w:name="_Toc45185585"/>
       <w:r>
         <w:lastRenderedPageBreak/>
         <w:t xml:space="preserve">3. </w:t>
@@ -1351,6 +2155,7 @@
       <w:r>
         <w:t>ssessment</w:t>
       </w:r>
+      <w:bookmarkEnd w:id="7"/>
     </w:p>
     <w:p>
       <w:pPr>
@@ -1477,15 +2282,7 @@
         <w:t xml:space="preserve">For a lower standard, the Court may, for example, reference </w:t>
       </w:r>
       <w:r>
-        <w:t xml:space="preserve">a difficult situation and how, </w:t>
-      </w:r>
-      <w:proofErr w:type="gramStart"/>
-      <w:r>
-        <w:t>in light of</w:t>
-      </w:r>
-      <w:proofErr w:type="gramEnd"/>
-      <w:r>
-        <w:t xml:space="preserve"> that, the obligations should not be interpreted in a way which does not impose an impossible or disproportionate burden on the State.</w:t>
+        <w:t>a difficult situation and how, in light of that, the obligations should not be interpreted in a way which does not impose an impossible or disproportionate burden on the State.</w:t>
       </w:r>
     </w:p>
     <w:p>
@@ -1580,15 +2377,7 @@
         <w:t>13</w:t>
       </w:r>
       <w:r>
-        <w:t xml:space="preserve">. Has the Court previously </w:t>
-      </w:r>
-      <w:proofErr w:type="gramStart"/>
-      <w:r>
-        <w:t>made</w:t>
-      </w:r>
-      <w:proofErr w:type="gramEnd"/>
-      <w:r>
-        <w:t xml:space="preserve"> a determination on the same facts</w:t>
+        <w:t>. Has the Court previously made a determination on the same facts</w:t>
       </w:r>
       <w:r>
         <w:t xml:space="preserve"> in another case</w:t>
@@ -1639,15 +2428,7 @@
       </w:pPr>
       <w:r>
         <w:lastRenderedPageBreak/>
-        <w:t xml:space="preserve">1 = Yes, </w:t>
-      </w:r>
-      <w:proofErr w:type="gramStart"/>
-      <w:r>
-        <w:t>with regard to</w:t>
-      </w:r>
-      <w:proofErr w:type="gramEnd"/>
-      <w:r>
-        <w:t xml:space="preserve"> some </w:t>
+        <w:t xml:space="preserve">1 = Yes, with regard to some </w:t>
       </w:r>
       <w:r>
         <w:t xml:space="preserve">legal or factual </w:t>
@@ -1661,15 +2442,7 @@
         <w:ind w:left="720"/>
       </w:pPr>
       <w:r>
-        <w:t xml:space="preserve">2 = Yes, </w:t>
-      </w:r>
-      <w:proofErr w:type="gramStart"/>
-      <w:r>
-        <w:t>with regard to</w:t>
-      </w:r>
-      <w:proofErr w:type="gramEnd"/>
-      <w:r>
-        <w:t xml:space="preserve"> most or all </w:t>
+        <w:t xml:space="preserve">2 = Yes, with regard to most or all </w:t>
       </w:r>
       <w:r>
         <w:t xml:space="preserve">legal or factual </w:t>
@@ -1906,15 +2679,7 @@
         <w:t>16.</w:t>
       </w:r>
       <w:r>
-        <w:t xml:space="preserve"> Are the </w:t>
-      </w:r>
-      <w:proofErr w:type="gramStart"/>
-      <w:r>
-        <w:t>applicants</w:t>
-      </w:r>
-      <w:proofErr w:type="gramEnd"/>
-      <w:r>
-        <w:t xml:space="preserve"> members of a recognized </w:t>
+        <w:t xml:space="preserve"> Are the applicants members of a recognized </w:t>
       </w:r>
       <w:r>
         <w:rPr>
@@ -1991,15 +2756,7 @@
         <w:t>This includes ethnic minorities as well as refugees, immigrants and other foreign nationals and is</w:t>
       </w:r>
       <w:r>
-        <w:t xml:space="preserve"> determined </w:t>
-      </w:r>
-      <w:proofErr w:type="gramStart"/>
-      <w:r>
-        <w:t>on the basis of</w:t>
-      </w:r>
-      <w:proofErr w:type="gramEnd"/>
-      <w:r>
-        <w:t xml:space="preserve"> the facts available in the judgment. Common groups include Kurds, Chechens or Roma.</w:t>
+        <w:t xml:space="preserve"> determined on the basis of the facts available in the judgment. Common groups include Kurds, Chechens or Roma.</w:t>
       </w:r>
       <w:r>
         <w:t xml:space="preserve"> </w:t>
@@ -2052,7 +2809,8 @@
       <w:pPr>
         <w:pStyle w:val="Heading2"/>
       </w:pPr>
-      <w:commentRangeStart w:id="1"/>
+      <w:bookmarkStart w:id="8" w:name="_Toc45185586"/>
+      <w:commentRangeStart w:id="9"/>
       <w:r>
         <w:lastRenderedPageBreak/>
         <w:t xml:space="preserve">4. </w:t>
@@ -2069,14 +2827,15 @@
       <w:r>
         <w:t xml:space="preserve"> to Article 2</w:t>
       </w:r>
-      <w:commentRangeEnd w:id="1"/>
+      <w:commentRangeEnd w:id="9"/>
       <w:r>
         <w:rPr>
           <w:rStyle w:val="CommentReference"/>
           <w:b w:val="0"/>
         </w:rPr>
-        <w:commentReference w:id="1"/>
-      </w:r>
+        <w:commentReference w:id="9"/>
+      </w:r>
+      <w:bookmarkEnd w:id="8"/>
     </w:p>
     <w:p>
       <w:pPr>
@@ -2203,16 +2962,16 @@
       <w:r>
         <w:t xml:space="preserve">Comment: </w:t>
       </w:r>
-      <w:commentRangeStart w:id="2"/>
+      <w:commentRangeStart w:id="10"/>
       <w:r>
         <w:t>1 may be coded upon explicit invocation of the subparagraph or also upon a more implicit reference to the respective subparagraph using keywords related to the respective exception (e.g. “insurgency”, “defense” or “arrest”).</w:t>
       </w:r>
-      <w:commentRangeEnd w:id="2"/>
+      <w:commentRangeEnd w:id="10"/>
       <w:r>
         <w:rPr>
           <w:rStyle w:val="CommentReference"/>
         </w:rPr>
-        <w:commentReference w:id="2"/>
+        <w:commentReference w:id="10"/>
       </w:r>
     </w:p>
     <w:p>
@@ -2533,15 +3292,7 @@
         <w:t>The Court must establish that there was such a valid, perceived threat to life</w:t>
       </w:r>
       <w:r>
-        <w:t xml:space="preserve"> </w:t>
-      </w:r>
-      <w:proofErr w:type="gramStart"/>
-      <w:r>
-        <w:t>at the moment</w:t>
-      </w:r>
-      <w:proofErr w:type="gramEnd"/>
-      <w:r>
-        <w:t xml:space="preserve"> of the use of force</w:t>
+        <w:t xml:space="preserve"> at the moment of the use of force</w:t>
       </w:r>
       <w:r>
         <w:t xml:space="preserve">. </w:t>
@@ -2842,16 +3593,16 @@
       <w:pPr>
         <w:ind w:left="720"/>
       </w:pPr>
-      <w:commentRangeStart w:id="3"/>
+      <w:commentRangeStart w:id="11"/>
       <w:r>
         <w:t>2 = Attempted assault without weapons</w:t>
       </w:r>
-      <w:commentRangeEnd w:id="3"/>
+      <w:commentRangeEnd w:id="11"/>
       <w:r>
         <w:rPr>
           <w:rStyle w:val="CommentReference"/>
         </w:rPr>
-        <w:commentReference w:id="3"/>
+        <w:commentReference w:id="11"/>
       </w:r>
       <w:r>
         <w:t xml:space="preserve"> (e.g. using cars)</w:t>
@@ -2911,15 +3662,7 @@
     </w:p>
     <w:p>
       <w:r>
-        <w:t xml:space="preserve">Comment: Code what the nature of the threat was </w:t>
-      </w:r>
-      <w:proofErr w:type="gramStart"/>
-      <w:r>
-        <w:t>at the moment</w:t>
-      </w:r>
-      <w:proofErr w:type="gramEnd"/>
-      <w:r>
-        <w:t xml:space="preserve"> of the use of force. </w:t>
+        <w:t xml:space="preserve">Comment: Code what the nature of the threat was at the moment of the use of force. </w:t>
       </w:r>
       <w:r>
         <w:t xml:space="preserve">If it is uncertain that there is a threat, code this question in the assumption that there is a threat, with everything that threat entails. </w:t>
@@ -2939,13 +3682,8 @@
         <w:t>23</w:t>
       </w:r>
       <w:r>
-        <w:t xml:space="preserve">. </w:t>
-      </w:r>
-      <w:bookmarkStart w:id="4" w:name="_GoBack"/>
-      <w:r>
-        <w:t>Was the threat or situation such that precipitate action was required from the State agents?</w:t>
-      </w:r>
-      <w:bookmarkEnd w:id="4"/>
+        <w:t>. Was the threat or situation such that precipitate action was required from the State agents?</w:t>
+      </w:r>
     </w:p>
     <w:p>
       <w:pPr>
@@ -3114,7 +3852,7 @@
       <w:r>
         <w:t xml:space="preserve">2 = </w:t>
       </w:r>
-      <w:commentRangeStart w:id="5"/>
+      <w:commentRangeStart w:id="12"/>
       <w:r>
         <w:t>Organized</w:t>
       </w:r>
@@ -3136,12 +3874,12 @@
       <w:r>
         <w:t>)</w:t>
       </w:r>
-      <w:commentRangeEnd w:id="5"/>
+      <w:commentRangeEnd w:id="12"/>
       <w:r>
         <w:rPr>
           <w:rStyle w:val="CommentReference"/>
         </w:rPr>
-        <w:commentReference w:id="5"/>
+        <w:commentReference w:id="12"/>
       </w:r>
     </w:p>
     <w:p>
@@ -3795,6 +4533,7 @@
       <w:pPr>
         <w:pStyle w:val="Heading2"/>
       </w:pPr>
+      <w:bookmarkStart w:id="13" w:name="_Toc45185587"/>
       <w:r>
         <w:lastRenderedPageBreak/>
         <w:t xml:space="preserve">5. </w:t>
@@ -3802,6 +4541,7 @@
       <w:r>
         <w:t>State Agent Use of Lethal Force</w:t>
       </w:r>
+      <w:bookmarkEnd w:id="13"/>
     </w:p>
     <w:p>
       <w:pPr>
@@ -4034,7 +4774,7 @@
         <w:ind w:left="720"/>
         <w:jc w:val="left"/>
       </w:pPr>
-      <w:commentRangeStart w:id="6"/>
+      <w:commentRangeStart w:id="14"/>
       <w:r>
         <w:t xml:space="preserve">1 = </w:t>
       </w:r>
@@ -4074,12 +4814,12 @@
       <w:r>
         <w:t>)</w:t>
       </w:r>
-      <w:commentRangeEnd w:id="6"/>
+      <w:commentRangeEnd w:id="14"/>
       <w:r>
         <w:rPr>
           <w:rStyle w:val="CommentReference"/>
         </w:rPr>
-        <w:commentReference w:id="6"/>
+        <w:commentReference w:id="14"/>
       </w:r>
     </w:p>
     <w:p>
@@ -4202,15 +4942,7 @@
         <w:t xml:space="preserve">Normally, the nature purely relates to the weapon used but may also relate to the manner of usage (e.g. erratic shooting). </w:t>
       </w:r>
       <w:r>
-        <w:t xml:space="preserve">The most severe force </w:t>
-      </w:r>
-      <w:proofErr w:type="gramStart"/>
-      <w:r>
-        <w:t>actually used</w:t>
-      </w:r>
-      <w:proofErr w:type="gramEnd"/>
-      <w:r>
-        <w:t xml:space="preserve"> by the State agents is coded (e.g. when they mostly use pistols but also a grenade, code 3). </w:t>
+        <w:t xml:space="preserve">The most severe force actually used by the State agents is coded (e.g. when they mostly use pistols but also a grenade, code 3). </w:t>
       </w:r>
       <w:r>
         <w:t>How targeted</w:t>
@@ -4490,21 +5222,13 @@
         <w:t>3</w:t>
       </w:r>
       <w:r>
-        <w:t xml:space="preserve">. Did the State agents provide </w:t>
-      </w:r>
-      <w:proofErr w:type="gramStart"/>
-      <w:r>
-        <w:t xml:space="preserve">a </w:t>
+        <w:t xml:space="preserve">. Did the State agents provide a </w:t>
       </w:r>
       <w:r>
         <w:t xml:space="preserve">prior </w:t>
       </w:r>
       <w:r>
-        <w:t>warning</w:t>
-      </w:r>
-      <w:proofErr w:type="gramEnd"/>
-      <w:r>
-        <w:t xml:space="preserve"> </w:t>
+        <w:t xml:space="preserve">warning </w:t>
       </w:r>
       <w:r>
         <w:t>about</w:t>
@@ -4663,6 +5387,7 @@
       <w:pPr>
         <w:pStyle w:val="Heading2"/>
       </w:pPr>
+      <w:bookmarkStart w:id="15" w:name="_Toc45185588"/>
       <w:r>
         <w:lastRenderedPageBreak/>
         <w:t xml:space="preserve">6. </w:t>
@@ -4670,6 +5395,7 @@
       <w:r>
         <w:t>Planning and Conduct of the Operation</w:t>
       </w:r>
+      <w:bookmarkEnd w:id="15"/>
     </w:p>
     <w:p>
       <w:pPr>
@@ -4753,15 +5479,7 @@
         <w:t xml:space="preserve">Comment: </w:t>
       </w:r>
       <w:r>
-        <w:t xml:space="preserve">This question is not related to whether they </w:t>
-      </w:r>
-      <w:proofErr w:type="gramStart"/>
-      <w:r>
-        <w:t>actually did</w:t>
-      </w:r>
-      <w:proofErr w:type="gramEnd"/>
-      <w:r>
-        <w:t xml:space="preserve"> plan and prepare the operation adequately but rather whether they had the opportunity to do so. </w:t>
+        <w:t xml:space="preserve">This question is not related to whether they actually did plan and prepare the operation adequately but rather whether they had the opportunity to do so. </w:t>
       </w:r>
     </w:p>
     <w:p>
@@ -5257,13 +5975,8 @@
         <w:ind w:left="720"/>
       </w:pPr>
       <w:r>
-        <w:t xml:space="preserve">2 = Clear chain of command and decision-making apparatus </w:t>
-      </w:r>
-      <w:proofErr w:type="gramStart"/>
-      <w:r>
-        <w:t>maintained at all times</w:t>
-      </w:r>
-      <w:proofErr w:type="gramEnd"/>
+        <w:t>2 = Clear chain of command and decision-making apparatus maintained at all times</w:t>
+      </w:r>
     </w:p>
     <w:p>
       <w:pPr>
@@ -5665,15 +6378,7 @@
         <w:t xml:space="preserve">Comment: </w:t>
       </w:r>
       <w:r>
-        <w:t xml:space="preserve">This includes both the use of special </w:t>
-      </w:r>
-      <w:proofErr w:type="gramStart"/>
-      <w:r>
-        <w:t>or</w:t>
-      </w:r>
-      <w:proofErr w:type="gramEnd"/>
-      <w:r>
-        <w:t xml:space="preserve"> military forces as well as the use of heavy weapons</w:t>
+        <w:t>This includes both the use of special or military forces as well as the use of heavy weapons</w:t>
       </w:r>
       <w:r>
         <w:t>, anything that might seems to be deemed highly unusual for the situation by the Court</w:t>
@@ -6189,15 +6894,7 @@
     </w:p>
     <w:p>
       <w:r>
-        <w:t xml:space="preserve">Comment: The Court usually </w:t>
-      </w:r>
-      <w:proofErr w:type="gramStart"/>
-      <w:r>
-        <w:t>makes a determination</w:t>
-      </w:r>
-      <w:proofErr w:type="gramEnd"/>
-      <w:r>
-        <w:t xml:space="preserve"> of whether the measures amount to securing the evacuation of civilians. Otherwise, code -88.</w:t>
+        <w:t>Comment: The Court usually makes a determination of whether the measures amount to securing the evacuation of civilians. Otherwise, code -88.</w:t>
       </w:r>
     </w:p>
     <w:p>
@@ -6213,12 +6910,14 @@
       <w:pPr>
         <w:pStyle w:val="Heading2"/>
       </w:pPr>
+      <w:bookmarkStart w:id="16" w:name="_Toc45185589"/>
       <w:r>
         <w:t xml:space="preserve">7. </w:t>
       </w:r>
       <w:r>
         <w:t>Legal and Administrative Framework</w:t>
       </w:r>
+      <w:bookmarkEnd w:id="16"/>
     </w:p>
     <w:p>
       <w:pPr>
@@ -6557,7 +7256,7 @@
       <w:r>
         <w:t xml:space="preserve">Comment: </w:t>
       </w:r>
-      <w:commentRangeStart w:id="7"/>
+      <w:commentRangeStart w:id="17"/>
       <w:r>
         <w:t xml:space="preserve">Also includes situations </w:t>
       </w:r>
@@ -6569,12 +7268,12 @@
       <w:r>
         <w:t xml:space="preserve"> the authorities failed to call in personnel specifically trained to deal with this kind of situation as that implies that the State agents present were not adequately trained to deal with this kind of situation.</w:t>
       </w:r>
-      <w:commentRangeEnd w:id="7"/>
+      <w:commentRangeEnd w:id="17"/>
       <w:r>
         <w:rPr>
           <w:rStyle w:val="CommentReference"/>
         </w:rPr>
-        <w:commentReference w:id="7"/>
+        <w:commentReference w:id="17"/>
       </w:r>
     </w:p>
     <w:sectPr>
@@ -6597,7 +7296,7 @@
 
 <file path=word/comments.xml><?xml version="1.0" encoding="utf-8"?>
 <w:comments xmlns:wpc="http://schemas.microsoft.com/office/word/2010/wordprocessingCanvas" xmlns:cx="http://schemas.microsoft.com/office/drawing/2014/chartex" xmlns:cx1="http://schemas.microsoft.com/office/drawing/2015/9/8/chartex" xmlns:cx2="http://schemas.microsoft.com/office/drawing/2015/10/21/chartex" xmlns:cx3="http://schemas.microsoft.com/office/drawing/2016/5/9/chartex" xmlns:cx4="http://schemas.microsoft.com/office/drawing/2016/5/10/chartex" xmlns:cx5="http://schemas.microsoft.com/office/drawing/2016/5/11/chartex" xmlns:cx6="http://schemas.microsoft.com/office/drawing/2016/5/12/chartex" xmlns:cx7="http://schemas.microsoft.com/office/drawing/2016/5/13/chartex" xmlns:cx8="http://schemas.microsoft.com/office/drawing/2016/5/14/chartex" xmlns:mc="http://schemas.openxmlformats.org/markup-compatibility/2006" xmlns:aink="http://schemas.microsoft.com/office/drawing/2016/ink" xmlns:am3d="http://schemas.microsoft.com/office/drawing/2017/model3d" xmlns:o="urn:schemas-microsoft-com:office:office" xmlns:r="http://schemas.openxmlformats.org/officeDocument/2006/relationships" xmlns:m="http://schemas.openxmlformats.org/officeDocument/2006/math" xmlns:v="urn:schemas-microsoft-com:vml" xmlns:wp14="http://schemas.microsoft.com/office/word/2010/wordprocessingDrawing" xmlns:wp="http://schemas.openxmlformats.org/drawingml/2006/wordprocessingDrawing" xmlns:w10="urn:schemas-microsoft-com:office:word" xmlns:w="http://schemas.openxmlformats.org/wordprocessingml/2006/main" xmlns:w14="http://schemas.microsoft.com/office/word/2010/wordml" xmlns:w15="http://schemas.microsoft.com/office/word/2012/wordml" xmlns:w16cid="http://schemas.microsoft.com/office/word/2016/wordml/cid" xmlns:w16se="http://schemas.microsoft.com/office/word/2015/wordml/symex" xmlns:wpg="http://schemas.microsoft.com/office/word/2010/wordprocessingGroup" xmlns:wpi="http://schemas.microsoft.com/office/word/2010/wordprocessingInk" xmlns:wne="http://schemas.microsoft.com/office/word/2006/wordml" xmlns:wps="http://schemas.microsoft.com/office/word/2010/wordprocessingShape" mc:Ignorable="w14 w15 w16se w16cid wp14">
-  <w:comment w:id="0" w:author="Jonas Skorzak" w:date="2020-06-15T17:11:00Z" w:initials="JS">
+  <w:comment w:id="6" w:author="Jonas Skorzak" w:date="2020-06-15T17:11:00Z" w:initials="JS">
     <w:p>
       <w:pPr>
         <w:pStyle w:val="CommentText"/>
@@ -6613,7 +7312,7 @@
       </w:r>
     </w:p>
   </w:comment>
-  <w:comment w:id="1" w:author="Jonas Skorzak" w:date="2020-06-18T16:48:00Z" w:initials="JS">
+  <w:comment w:id="9" w:author="Jonas Skorzak" w:date="2020-06-18T16:48:00Z" w:initials="JS">
     <w:p>
       <w:pPr>
         <w:pStyle w:val="CommentText"/>
@@ -6629,7 +7328,7 @@
       </w:r>
     </w:p>
   </w:comment>
-  <w:comment w:id="2" w:author="Jonas Skorzak" w:date="2020-06-15T17:11:00Z" w:initials="JS">
+  <w:comment w:id="10" w:author="Jonas Skorzak" w:date="2020-06-15T17:11:00Z" w:initials="JS">
     <w:p>
       <w:pPr>
         <w:pStyle w:val="CommentText"/>
@@ -6645,7 +7344,7 @@
       </w:r>
     </w:p>
   </w:comment>
-  <w:comment w:id="3" w:author="Jonas Skorzak" w:date="2020-06-10T17:34:00Z" w:initials="JS">
+  <w:comment w:id="11" w:author="Jonas Skorzak" w:date="2020-06-10T17:34:00Z" w:initials="JS">
     <w:p>
       <w:pPr>
         <w:pStyle w:val="CommentText"/>
@@ -6671,7 +7370,7 @@
       </w:r>
     </w:p>
   </w:comment>
-  <w:comment w:id="5" w:author="Jonas Skorzak" w:date="2020-06-12T14:52:00Z" w:initials="JS">
+  <w:comment w:id="12" w:author="Jonas Skorzak" w:date="2020-06-12T14:52:00Z" w:initials="JS">
     <w:p>
       <w:pPr>
         <w:pStyle w:val="CommentText"/>
@@ -6687,7 +7386,7 @@
       </w:r>
     </w:p>
   </w:comment>
-  <w:comment w:id="6" w:author="Jonas Skorzak" w:date="2020-06-10T17:55:00Z" w:initials="JS">
+  <w:comment w:id="14" w:author="Jonas Skorzak" w:date="2020-06-10T17:55:00Z" w:initials="JS">
     <w:p>
       <w:pPr>
         <w:pStyle w:val="CommentText"/>
@@ -6703,7 +7402,7 @@
       </w:r>
     </w:p>
   </w:comment>
-  <w:comment w:id="7" w:author="Jonas Skorzak" w:date="2020-06-12T19:08:00Z" w:initials="JS">
+  <w:comment w:id="17" w:author="Jonas Skorzak" w:date="2020-06-12T19:08:00Z" w:initials="JS">
     <w:p>
       <w:pPr>
         <w:pStyle w:val="CommentText"/>
@@ -6859,7 +7558,6 @@
         <w:dataBinding w:prefixMappings="xmlns:ns0='http://purl.org/dc/elements/1.1/' xmlns:ns1='http://schemas.openxmlformats.org/package/2006/metadata/core-properties' " w:xpath="/ns1:coreProperties[1]/ns0:title[1]" w:storeItemID="{6C3C8BC8-F283-45AE-878A-BAB7291924A1}"/>
         <w:text/>
       </w:sdtPr>
-      <w:sdtEndPr/>
       <w:sdtContent>
         <w:r>
           <w:rPr>
@@ -13863,8 +14561,8 @@
     <w:rsid w:val="001036ED"/>
     <w:rsid w:val="001D2734"/>
     <w:rsid w:val="002979C4"/>
-    <w:rsid w:val="00420251"/>
     <w:rsid w:val="00695A2B"/>
+    <w:rsid w:val="00776677"/>
     <w:rsid w:val="008858B2"/>
     <w:rsid w:val="008E7D5C"/>
     <w:rsid w:val="009E309E"/>
@@ -14669,7 +15367,7 @@
 </file>
 
 <file path=customXml/itemProps2.xml><?xml version="1.0" encoding="utf-8"?>
-<ds:datastoreItem xmlns:ds="http://schemas.openxmlformats.org/officeDocument/2006/customXml" ds:itemID="{96E3EE80-2BDE-45AA-8911-572D3BCED123}">
+<ds:datastoreItem xmlns:ds="http://schemas.openxmlformats.org/officeDocument/2006/customXml" ds:itemID="{0D8F167B-967C-4DF6-8AC2-CB6D2897DE53}">
   <ds:schemaRefs>
     <ds:schemaRef ds:uri="http://schemas.openxmlformats.org/officeDocument/2006/bibliography"/>
   </ds:schemaRefs>

</xml_diff>